<commit_message>
Answered most questions on part1
</commit_message>
<xml_diff>
--- a/Part1.docx
+++ b/Part1.docx
@@ -58,120 +58,780 @@
     </w:p>
     <w:p>
       <w:pPr>
+        <w:rPr>
+          <w:rFonts w:hint="cs"/>
+          <w:rtl/>
+        </w:rPr>
+      </w:pPr>
+      <w:r>
+        <w:rPr>
+          <w:rFonts w:hint="cs"/>
+          <w:rtl/>
+        </w:rPr>
+        <w:t>זוהי פרדיגמת תכנות שבה זרימת הקוד (</w:t>
+      </w:r>
+      <w:r>
+        <w:t>Control Flow</w:t>
+      </w:r>
+      <w:r>
+        <w:rPr>
+          <w:rFonts w:hint="cs"/>
+          <w:rtl/>
+        </w:rPr>
+        <w:t xml:space="preserve">) מוכתבת ע"י הצהרה </w:t>
+      </w:r>
+      <w:r>
+        <w:rPr>
+          <w:rFonts w:hint="cs"/>
+          <w:rtl/>
+        </w:rPr>
+        <w:t xml:space="preserve">מפורשת </w:t>
+      </w:r>
+      <w:r>
+        <w:rPr>
+          <w:rFonts w:hint="cs"/>
+          <w:rtl/>
+        </w:rPr>
+        <w:t xml:space="preserve">על רצף של פקודות. הרצת התוכנית היא למעשה ביצוע של פקודות אלה זו אחרי זו. </w:t>
+      </w:r>
+      <w:r>
+        <w:rPr>
+          <w:rFonts w:hint="cs"/>
+          <w:rtl/>
+        </w:rPr>
+        <w:t>זוהי פרדיגמה נפוצה ביותר, דוגמאות לשפות המקיימות אותה ניתן למצוא בשפות</w:t>
+      </w:r>
+      <w:r>
+        <w:rPr>
+          <w:rFonts w:hint="cs"/>
+          <w:rtl/>
+        </w:rPr>
+        <w:t xml:space="preserve"> מוכרות</w:t>
+      </w:r>
+      <w:r>
+        <w:rPr>
+          <w:rFonts w:hint="cs"/>
+          <w:rtl/>
+        </w:rPr>
+        <w:t xml:space="preserve"> כמו </w:t>
+      </w:r>
+      <w:r>
+        <w:t>Python,</w:t>
+      </w:r>
+      <w:r>
+        <w:t xml:space="preserve"> </w:t>
+      </w:r>
+      <w:r>
+        <w:t>Java</w:t>
+      </w:r>
+      <w:r>
+        <w:t xml:space="preserve"> </w:t>
+      </w:r>
+      <w:r>
+        <w:t>,C++</w:t>
+      </w:r>
+      <w:r>
+        <w:rPr>
+          <w:rFonts w:hint="cs"/>
+          <w:rtl/>
+        </w:rPr>
+        <w:t>.</w:t>
+      </w:r>
+    </w:p>
+    <w:p>
+      <w:pPr>
         <w:bidi w:val="0"/>
       </w:pPr>
       <w:r>
-        <w:t xml:space="preserve">(b) </w:t>
-      </w:r>
-      <w:r>
-        <w:t>Procedural</w:t>
-      </w:r>
-      <w:r>
+        <w:t>(b) Procedural:</w:t>
+      </w:r>
+    </w:p>
+    <w:p>
+      <w:pPr>
+        <w:rPr>
+          <w:rFonts w:hint="cs"/>
+          <w:rtl/>
+        </w:rPr>
+      </w:pPr>
+      <w:r>
+        <w:rPr>
+          <w:rFonts w:hint="cs"/>
+          <w:rtl/>
+        </w:rPr>
+        <w:t>זוהי פרדיגמת תכנות ש</w:t>
+      </w:r>
+      <w:r>
+        <w:rPr>
+          <w:rFonts w:hint="cs"/>
+          <w:rtl/>
+        </w:rPr>
+        <w:t xml:space="preserve">מבוססת על הפרדיגמה האימפרטיבית שבה הקוד מאורגן בצורה </w:t>
+      </w:r>
+      <w:r>
+        <w:rPr>
+          <w:rFonts w:hint="cs"/>
+          <w:rtl/>
+        </w:rPr>
+        <w:t>היררכית</w:t>
+      </w:r>
+      <w:r>
+        <w:rPr>
+          <w:rFonts w:hint="cs"/>
+          <w:rtl/>
+        </w:rPr>
+        <w:t xml:space="preserve"> </w:t>
+      </w:r>
+      <w:r>
+        <w:rPr>
+          <w:rFonts w:hint="cs"/>
+          <w:rtl/>
+        </w:rPr>
+        <w:t xml:space="preserve">של קריאות </w:t>
+      </w:r>
+      <w:r>
+        <w:rPr>
+          <w:rFonts w:hint="cs"/>
+          <w:rtl/>
+        </w:rPr>
+        <w:t>לפרוצדורו</w:t>
+      </w:r>
+      <w:r>
+        <w:rPr>
+          <w:rFonts w:hint="eastAsia"/>
+          <w:rtl/>
+        </w:rPr>
+        <w:t>ת</w:t>
+      </w:r>
+      <w:r>
+        <w:rPr>
+          <w:rFonts w:hint="cs"/>
+          <w:rtl/>
+        </w:rPr>
+        <w:t xml:space="preserve"> של קוד. </w:t>
+      </w:r>
+      <w:r>
+        <w:rPr>
+          <w:rFonts w:hint="cs"/>
+          <w:rtl/>
+        </w:rPr>
+        <w:t>שפות הממשות פרדיגמה זו מאפשרות להגדיר קטעי קוד כפרוצדור</w:t>
+      </w:r>
+      <w:r>
+        <w:rPr>
+          <w:rFonts w:hint="eastAsia"/>
+          <w:rtl/>
+        </w:rPr>
+        <w:t>ה</w:t>
+      </w:r>
+      <w:r>
+        <w:rPr>
+          <w:rFonts w:hint="cs"/>
+          <w:rtl/>
+        </w:rPr>
+        <w:t xml:space="preserve"> כך שניתן להשתמש בו במקומות שונים בקוד. </w:t>
+      </w:r>
+      <w:r>
+        <w:rPr>
+          <w:rFonts w:hint="cs"/>
+          <w:rtl/>
+        </w:rPr>
+        <w:t xml:space="preserve">דוגמאות לשפות המקיימות אותה ניתן למצוא בשפות מוכרות כמו </w:t>
+      </w:r>
+      <w:r>
+        <w:t>Python, Java ,C++</w:t>
+      </w:r>
+      <w:r>
+        <w:rPr>
+          <w:rFonts w:hint="cs"/>
+          <w:rtl/>
+        </w:rPr>
+        <w:t>.</w:t>
+      </w:r>
+    </w:p>
+    <w:p>
+      <w:pPr>
+        <w:bidi w:val="0"/>
+      </w:pPr>
+      <w:r>
+        <w:t>(c) Functional:</w:t>
+      </w:r>
+    </w:p>
+    <w:p>
+      <w:pPr>
+        <w:rPr>
+          <w:rFonts w:hint="cs"/>
+          <w:rtl/>
+        </w:rPr>
+      </w:pPr>
+      <w:r>
+        <w:rPr>
+          <w:rFonts w:hint="cs"/>
+          <w:rtl/>
+        </w:rPr>
+        <w:t xml:space="preserve">זוהי פרדיגמת תכנות </w:t>
+      </w:r>
+      <w:r>
+        <w:rPr>
+          <w:rFonts w:hint="cs"/>
+          <w:rtl/>
+        </w:rPr>
+        <w:t>שמרחיבה את הפרדיגמה הפרוצדורלי</w:t>
+      </w:r>
+      <w:r>
+        <w:rPr>
+          <w:rFonts w:hint="eastAsia"/>
+          <w:rtl/>
+        </w:rPr>
+        <w:t>ת</w:t>
+      </w:r>
+      <w:r>
+        <w:rPr>
+          <w:rFonts w:hint="cs"/>
+          <w:rtl/>
+        </w:rPr>
+        <w:t xml:space="preserve"> </w:t>
+      </w:r>
+      <w:r>
+        <w:rPr>
+          <w:rFonts w:hint="cs"/>
+          <w:rtl/>
+        </w:rPr>
+        <w:t>ו</w:t>
+      </w:r>
+      <w:r>
+        <w:rPr>
+          <w:rFonts w:hint="cs"/>
+          <w:rtl/>
+        </w:rPr>
+        <w:t xml:space="preserve">מבוססת על חישוב של פונקציות מקוננות שנמנעות משינוי במצב החיצוני </w:t>
+      </w:r>
+      <w:r>
+        <w:t>(</w:t>
+      </w:r>
+      <w:r>
+        <w:t>global state</w:t>
+      </w:r>
+      <w:r>
+        <w:t>)</w:t>
+      </w:r>
+      <w:r>
+        <w:rPr>
+          <w:rFonts w:hint="cs"/>
+          <w:rtl/>
+        </w:rPr>
+        <w:t xml:space="preserve"> של התוכנית ושינוי</w:t>
+      </w:r>
+      <w:r>
+        <w:rPr>
+          <w:rFonts w:hint="cs"/>
+          <w:rtl/>
+        </w:rPr>
+        <w:t xml:space="preserve"> </w:t>
+      </w:r>
+      <w:r>
+        <w:t>(</w:t>
+      </w:r>
+      <w:r>
+        <w:t>mutation</w:t>
+      </w:r>
+      <w:r>
+        <w:t>)</w:t>
+      </w:r>
+      <w:r>
+        <w:rPr>
+          <w:rFonts w:hint="cs"/>
+          <w:rtl/>
+        </w:rPr>
+        <w:t xml:space="preserve"> </w:t>
+      </w:r>
+      <w:r>
+        <w:rPr>
+          <w:rFonts w:hint="cs"/>
+          <w:rtl/>
+        </w:rPr>
+        <w:t>של ערכים.</w:t>
+      </w:r>
+      <w:r>
+        <w:rPr>
+          <w:rFonts w:hint="cs"/>
+          <w:rtl/>
+        </w:rPr>
+        <w:t xml:space="preserve"> </w:t>
+      </w:r>
+      <w:r>
+        <w:rPr>
+          <w:rFonts w:hint="cs"/>
+          <w:rtl/>
+        </w:rPr>
+        <w:t xml:space="preserve">בפרדיגמה זו נקודת המבט על הקוד כרצף של ביטויים במקום רצף של </w:t>
+      </w:r>
+      <w:r>
+        <w:rPr>
+          <w:rFonts w:hint="cs"/>
+          <w:rtl/>
+        </w:rPr>
+        <w:t>פקודות</w:t>
+      </w:r>
+      <w:r>
+        <w:rPr>
+          <w:rFonts w:hint="cs"/>
+          <w:rtl/>
+        </w:rPr>
+        <w:t>,</w:t>
+      </w:r>
+      <w:r>
+        <w:rPr>
+          <w:rFonts w:hint="cs"/>
+          <w:rtl/>
+        </w:rPr>
+        <w:t xml:space="preserve"> והרצת התוכנית היא למעשה חישוב של ביטויים אלה (במקום ביצוע פקודות)</w:t>
+      </w:r>
+      <w:r>
+        <w:rPr>
+          <w:rFonts w:hint="cs"/>
+          <w:rtl/>
+        </w:rPr>
+        <w:t xml:space="preserve"> ודומה מאוד לאופן שבו מסתכלים על ביטויים מתמטיים</w:t>
+      </w:r>
+      <w:r>
+        <w:rPr>
+          <w:rFonts w:hint="cs"/>
+          <w:rtl/>
+        </w:rPr>
+        <w:t xml:space="preserve">. </w:t>
+      </w:r>
+      <w:r>
+        <w:rPr>
+          <w:rFonts w:hint="cs"/>
+          <w:rtl/>
+        </w:rPr>
+        <w:t xml:space="preserve">בפרדיגמה זאת נהוג כי פונקציות יהיו "טהורות" כלומר מקבלות ערכים ומחזירות ערכים מבלי פעולות השמה ומבלי השפעות חיצוניות על התוכנית. </w:t>
+      </w:r>
+      <w:r>
+        <w:rPr>
+          <w:rFonts w:hint="cs"/>
+          <w:rtl/>
+        </w:rPr>
+        <w:t xml:space="preserve">דוגמאות לשפות שמכילות יישום של פרדיגמה זאת ניתן למצוא בשפות כמו </w:t>
+      </w:r>
+      <w:r>
+        <w:t xml:space="preserve">Python, JS, </w:t>
+      </w:r>
+      <w:r>
+        <w:t xml:space="preserve">Haskell, </w:t>
+      </w:r>
+      <w:r>
+        <w:t>Scheme</w:t>
+      </w:r>
+      <w:r>
+        <w:rPr>
+          <w:rFonts w:hint="cs"/>
+          <w:rtl/>
+        </w:rPr>
+        <w:t xml:space="preserve"> </w:t>
+      </w:r>
+      <w:r>
+        <w:rPr>
+          <w:rFonts w:hint="cs"/>
+          <w:rtl/>
+        </w:rPr>
+        <w:t>.</w:t>
+      </w:r>
+    </w:p>
+    <w:p>
+      <w:pPr>
+        <w:bidi w:val="0"/>
+      </w:pPr>
+      <w:r>
+        <w:t>How does the procedural paradigm improve over the imperative paradigm? How does the functional paradigm improve over the procedural paradigm?</w:t>
+      </w:r>
+    </w:p>
+    <w:p>
+      <w:pPr>
+        <w:rPr>
+          <w:rtl/>
+        </w:rPr>
+      </w:pPr>
+      <w:r>
+        <w:rPr>
+          <w:rFonts w:hint="cs"/>
+          <w:rtl/>
+        </w:rPr>
+        <w:t>ל</w:t>
+      </w:r>
+      <w:r>
+        <w:rPr>
+          <w:rFonts w:hint="cs"/>
+          <w:rtl/>
+        </w:rPr>
+        <w:t>פרדיגמה האימפרטיבית</w:t>
+      </w:r>
+      <w:r>
+        <w:rPr>
+          <w:rFonts w:hint="cs"/>
+          <w:rtl/>
+        </w:rPr>
+        <w:t xml:space="preserve"> בפני עצמה ישנם הרבה חסרונות כמו חזרה על קוד, שינויים בערכים בודדים עלול לדרוש שינוי מרובה בקוד, וחוסר קריאות בשל חוסר ארגון של הקוד.</w:t>
+      </w:r>
+      <w:r>
+        <w:rPr>
+          <w:rFonts w:hint="cs"/>
+          <w:rtl/>
+        </w:rPr>
+        <w:t xml:space="preserve"> הפרדיגמה </w:t>
+      </w:r>
+      <w:r>
+        <w:rPr>
+          <w:rFonts w:hint="cs"/>
+          <w:rtl/>
+        </w:rPr>
+        <w:t>הפרוצדורלי</w:t>
+      </w:r>
+      <w:r>
+        <w:rPr>
+          <w:rFonts w:hint="eastAsia"/>
+          <w:rtl/>
+        </w:rPr>
+        <w:t>ת</w:t>
+      </w:r>
+      <w:r>
+        <w:rPr>
+          <w:rFonts w:hint="cs"/>
+          <w:rtl/>
+        </w:rPr>
+        <w:t xml:space="preserve"> </w:t>
+      </w:r>
+      <w:r>
+        <w:rPr>
+          <w:rFonts w:hint="cs"/>
+          <w:rtl/>
+        </w:rPr>
+        <w:t xml:space="preserve">משפרת את הפרדיגמה האימפרטיבית ועוזרת להתמודד עם חסרונות אלה </w:t>
+      </w:r>
+      <w:r>
+        <w:rPr>
+          <w:rFonts w:hint="cs"/>
+          <w:rtl/>
+        </w:rPr>
+        <w:t xml:space="preserve">בכך שמאפשרת </w:t>
+      </w:r>
+      <w:r>
+        <w:rPr>
+          <w:rFonts w:hint="cs"/>
+          <w:rtl/>
+        </w:rPr>
+        <w:t xml:space="preserve">מחזור של קטעי קוד, ארגון הקוד </w:t>
+      </w:r>
+      <w:r>
+        <w:rPr>
+          <w:rFonts w:hint="cs"/>
+          <w:rtl/>
+        </w:rPr>
+        <w:t xml:space="preserve">לקטעים </w:t>
+      </w:r>
+      <w:r>
+        <w:rPr>
+          <w:rFonts w:hint="cs"/>
+          <w:rtl/>
+        </w:rPr>
+        <w:t>מצומצמים</w:t>
+      </w:r>
+      <w:r>
+        <w:rPr>
+          <w:rFonts w:hint="cs"/>
+          <w:rtl/>
+        </w:rPr>
+        <w:t xml:space="preserve"> בעלי תפקיד ברור ומוגדר ובכך שיפור קריאות הקוד</w:t>
+      </w:r>
+      <w:r>
+        <w:rPr>
+          <w:rFonts w:hint="cs"/>
+          <w:rtl/>
+        </w:rPr>
+        <w:t>,</w:t>
+      </w:r>
+      <w:r>
+        <w:rPr>
+          <w:rFonts w:hint="cs"/>
+          <w:rtl/>
+        </w:rPr>
+        <w:t xml:space="preserve"> תיקון של שגיאות בו והתחזוקה שלו.</w:t>
+      </w:r>
+    </w:p>
+    <w:p>
+      <w:pPr>
+        <w:rPr>
+          <w:rFonts w:hint="cs"/>
+          <w:rtl/>
+        </w:rPr>
+      </w:pPr>
+      <w:r>
+        <w:rPr>
+          <w:rFonts w:hint="cs"/>
+          <w:rtl/>
+        </w:rPr>
+        <w:t xml:space="preserve">הפרדיגמה הפונקציונלית משפרת את הפרדיגמה </w:t>
+      </w:r>
+      <w:r>
+        <w:rPr>
+          <w:rFonts w:hint="cs"/>
+          <w:rtl/>
+        </w:rPr>
+        <w:t>הפרוצדורלי</w:t>
+      </w:r>
+      <w:r>
+        <w:rPr>
+          <w:rFonts w:hint="eastAsia"/>
+          <w:rtl/>
+        </w:rPr>
+        <w:t>ת</w:t>
+      </w:r>
+      <w:r>
+        <w:rPr>
+          <w:rFonts w:hint="cs"/>
+          <w:rtl/>
+        </w:rPr>
+        <w:t xml:space="preserve"> ע"י שיפור תקינות הקוד בהרצה מקבילית, שיפור היכולת לאימות הקוד </w:t>
+      </w:r>
+      <w:r>
+        <w:rPr>
+          <w:rFonts w:hint="cs"/>
+          <w:rtl/>
+        </w:rPr>
+        <w:t xml:space="preserve">(בשל </w:t>
+      </w:r>
+      <w:r>
+        <w:rPr>
+          <w:rFonts w:hint="cs"/>
+          <w:rtl/>
+        </w:rPr>
+        <w:t>הדמיון</w:t>
+      </w:r>
+      <w:r>
+        <w:rPr>
+          <w:rFonts w:hint="cs"/>
+          <w:rtl/>
+        </w:rPr>
+        <w:t xml:space="preserve"> בין הקוד לביטויים מתמטיים) </w:t>
+      </w:r>
+      <w:r>
+        <w:rPr>
+          <w:rFonts w:hint="cs"/>
+          <w:rtl/>
+        </w:rPr>
+        <w:t xml:space="preserve">והפשטה של הקוד </w:t>
+      </w:r>
+      <w:r>
+        <w:rPr>
+          <w:rFonts w:hint="cs"/>
+          <w:rtl/>
+        </w:rPr>
+        <w:t xml:space="preserve">בצורה שמאפשרת שיפור בארגון ותחזוקה של הקוד. </w:t>
+      </w:r>
+    </w:p>
+    <w:p>
+      <w:pPr>
+        <w:bidi w:val="0"/>
+      </w:pPr>
+      <w:r>
+        <w:t>2)</w:t>
+      </w:r>
+    </w:p>
+    <w:p>
+      <w:pPr>
+        <w:bidi w:val="0"/>
+      </w:pPr>
+      <w:r>
+        <w:t>Write the most specific types for the following expressions:</w:t>
+      </w:r>
+    </w:p>
+    <w:p>
+      <w:pPr>
+        <w:bidi w:val="0"/>
+      </w:pPr>
+      <w:r>
+        <w:t xml:space="preserve">(a) (x, y) =&gt; x.some(y) </w:t>
+      </w:r>
+    </w:p>
+    <w:p>
+      <w:pPr>
+        <w:bidi w:val="0"/>
+      </w:pPr>
+      <w:r>
+        <w:t xml:space="preserve">(b) x =&gt; x.reduce((acc, cur) =&gt; acc + cur, 0) </w:t>
+      </w:r>
+    </w:p>
+    <w:p>
+      <w:pPr>
+        <w:bidi w:val="0"/>
+      </w:pPr>
+      <w:r>
+        <w:t>(c) (x, y) =&gt; x ? y[0] : y[1]</w:t>
+      </w:r>
+    </w:p>
+    <w:p>
+      <w:pPr>
+        <w:bidi w:val="0"/>
+      </w:pPr>
+    </w:p>
+    <w:p>
+      <w:pPr>
+        <w:bidi w:val="0"/>
+      </w:pPr>
+    </w:p>
+    <w:p>
+      <w:pPr>
+        <w:bidi w:val="0"/>
+      </w:pPr>
+    </w:p>
+    <w:p>
+      <w:pPr>
+        <w:bidi w:val="0"/>
+      </w:pPr>
+      <w:r>
+        <w:lastRenderedPageBreak/>
+        <w:t>3) Explain the concept of “abstraction barriers”.</w:t>
+      </w:r>
+    </w:p>
+    <w:p>
+      <w:pPr>
+        <w:rPr>
+          <w:rFonts w:hint="cs"/>
+          <w:rtl/>
+        </w:rPr>
+      </w:pPr>
+      <w:r>
+        <w:rPr>
+          <w:rFonts w:cs="Arial" w:hint="cs"/>
+          <w:rtl/>
+        </w:rPr>
+        <w:t>"</w:t>
+      </w:r>
+      <w:r>
+        <w:rPr>
+          <w:rFonts w:cs="Arial"/>
+          <w:rtl/>
+        </w:rPr>
+        <w:t>חסמי הפשטה</w:t>
+      </w:r>
+      <w:r>
+        <w:rPr>
+          <w:rFonts w:hint="cs"/>
+          <w:rtl/>
+        </w:rPr>
+        <w:t>" הוא רעיון מרכזי מאוד בתכנות ובתכנון תוכניות. הרעיון הוא ש</w:t>
+      </w:r>
+      <w:r>
+        <w:rPr>
+          <w:rFonts w:hint="cs"/>
+          <w:rtl/>
+        </w:rPr>
+        <w:t>ל</w:t>
+      </w:r>
+      <w:r>
+        <w:rPr>
+          <w:rFonts w:hint="cs"/>
+          <w:rtl/>
+        </w:rPr>
+        <w:t>כול תוכנה צריך להיות הפרדה מופשטת לשני חלקים מרכזיים</w:t>
+      </w:r>
+      <w:r>
+        <w:rPr>
+          <w:rFonts w:hint="cs"/>
+          <w:rtl/>
+        </w:rPr>
         <w:t>:</w:t>
       </w:r>
-    </w:p>
-    <w:p>
-      <w:pPr>
-        <w:bidi w:val="0"/>
-      </w:pPr>
-      <w:r>
-        <w:t xml:space="preserve">(c) </w:t>
-      </w:r>
-      <w:r>
-        <w:t>Functional</w:t>
-      </w:r>
-      <w:r>
-        <w:t>:</w:t>
-      </w:r>
-    </w:p>
-    <w:p>
-      <w:pPr>
-        <w:bidi w:val="0"/>
-      </w:pPr>
-      <w:r>
-        <w:t>How does the procedural paradigm improve over the imperative paradigm? How does the functional paradigm improve over the procedural paradigm?</w:t>
-      </w:r>
-    </w:p>
-    <w:p>
-      <w:pPr>
-        <w:bidi w:val="0"/>
-      </w:pPr>
-      <w:r>
-        <w:t>2)</w:t>
-      </w:r>
-    </w:p>
-    <w:p>
-      <w:pPr>
-        <w:bidi w:val="0"/>
-      </w:pPr>
-      <w:r>
-        <w:t>Write the most specific types for the following expressions:</w:t>
-      </w:r>
-    </w:p>
-    <w:p>
-      <w:pPr>
-        <w:bidi w:val="0"/>
-      </w:pPr>
-      <w:r>
-        <w:t xml:space="preserve">(a) (x, y) =&gt; </w:t>
-      </w:r>
-      <w:proofErr w:type="spellStart"/>
-      <w:proofErr w:type="gramStart"/>
-      <w:r>
-        <w:t>x.some</w:t>
-      </w:r>
-      <w:proofErr w:type="spellEnd"/>
-      <w:proofErr w:type="gramEnd"/>
-      <w:r>
-        <w:t xml:space="preserve">(y) </w:t>
-      </w:r>
-    </w:p>
-    <w:p>
-      <w:pPr>
-        <w:bidi w:val="0"/>
-      </w:pPr>
-      <w:r>
-        <w:t xml:space="preserve">(b) x =&gt; </w:t>
-      </w:r>
-      <w:proofErr w:type="spellStart"/>
-      <w:proofErr w:type="gramStart"/>
-      <w:r>
-        <w:t>x.reduce</w:t>
-      </w:r>
-      <w:proofErr w:type="spellEnd"/>
-      <w:proofErr w:type="gramEnd"/>
-      <w:r>
-        <w:t xml:space="preserve">((acc, cur) =&gt; acc + cur, 0) </w:t>
-      </w:r>
-    </w:p>
-    <w:p>
-      <w:pPr>
-        <w:bidi w:val="0"/>
-      </w:pPr>
-      <w:r>
-        <w:t xml:space="preserve">(c) (x, y) =&gt; </w:t>
-      </w:r>
-      <w:proofErr w:type="gramStart"/>
-      <w:r>
-        <w:t>x ?</w:t>
-      </w:r>
-      <w:proofErr w:type="gramEnd"/>
-      <w:r>
-        <w:t xml:space="preserve"> y[0] : y[1]</w:t>
-      </w:r>
-    </w:p>
-    <w:p>
-      <w:pPr>
-        <w:bidi w:val="0"/>
-        <w:rPr>
-          <w:rFonts w:hint="cs"/>
-        </w:rPr>
-      </w:pPr>
-      <w:r>
-        <w:t xml:space="preserve">3) </w:t>
-      </w:r>
-      <w:r>
-        <w:t>Explain the concept of “abstraction barriers”.</w:t>
+      <w:r>
+        <w:rPr>
+          <w:rFonts w:hint="cs"/>
+          <w:rtl/>
+        </w:rPr>
+        <w:t xml:space="preserve"> הלקוח שמשתמש בתוכנה </w:t>
+      </w:r>
+      <w:r>
+        <w:rPr>
+          <w:rFonts w:hint="cs"/>
+          <w:rtl/>
+        </w:rPr>
+        <w:t>והמימוש</w:t>
+      </w:r>
+      <w:r>
+        <w:rPr>
+          <w:rFonts w:hint="cs"/>
+          <w:rtl/>
+        </w:rPr>
+        <w:t xml:space="preserve"> שלה. </w:t>
+      </w:r>
+      <w:r>
+        <w:rPr>
+          <w:rFonts w:hint="cs"/>
+          <w:rtl/>
+        </w:rPr>
+        <w:t>הלקוח לא צריך לדעת איך התוכנה עובדת אלה עליו לסמוך שהיא עושה את תפקידה</w:t>
+      </w:r>
+      <w:r>
+        <w:rPr>
+          <w:rFonts w:hint="cs"/>
+          <w:rtl/>
+        </w:rPr>
+        <w:t xml:space="preserve"> כנדרש</w:t>
+      </w:r>
+      <w:r>
+        <w:rPr>
+          <w:rFonts w:hint="cs"/>
+          <w:rtl/>
+        </w:rPr>
+        <w:t>. במימוש נדרשת הבנה מלאה של איך התוכנה עובדת ובחלק זה צריך להביא חוסר אימון בה</w:t>
+      </w:r>
+      <w:r>
+        <w:rPr>
+          <w:rFonts w:hint="cs"/>
+          <w:rtl/>
+        </w:rPr>
+        <w:t>,</w:t>
+      </w:r>
+      <w:r>
+        <w:rPr>
+          <w:rFonts w:hint="cs"/>
+          <w:rtl/>
+        </w:rPr>
+        <w:t xml:space="preserve"> ולבחון אותה מנקודת הנחה זו. </w:t>
+      </w:r>
+      <w:r>
+        <w:rPr>
+          <w:rFonts w:hint="cs"/>
+          <w:rtl/>
+        </w:rPr>
+        <w:t>לעיתים ההפרדה בין השניים לא ברורה מאליו (לדוגמא מפתח שמשתמש בתוכנה בזמן הפיתוח) ועל כן חשוב לשמור על הפרדה זו</w:t>
+      </w:r>
+      <w:r>
+        <w:rPr>
+          <w:rFonts w:hint="cs"/>
+          <w:rtl/>
+        </w:rPr>
+        <w:t xml:space="preserve"> לאורך כול תהליך </w:t>
+      </w:r>
+      <w:r>
+        <w:rPr>
+          <w:rFonts w:hint="cs"/>
+          <w:rtl/>
+        </w:rPr>
+        <w:t>ה</w:t>
+      </w:r>
+      <w:r>
+        <w:rPr>
+          <w:rFonts w:hint="cs"/>
+          <w:rtl/>
+        </w:rPr>
+        <w:t>פיתוח והתחזוקה של התוכנה</w:t>
+      </w:r>
+      <w:r>
+        <w:rPr>
+          <w:rFonts w:hint="cs"/>
+          <w:rtl/>
+        </w:rPr>
+        <w:t xml:space="preserve">. </w:t>
       </w:r>
     </w:p>
     <w:sectPr>
@@ -308,6 +968,7 @@
     <w:lsdException w:name="HTML Sample" w:semiHidden="1" w:unhideWhenUsed="1"/>
     <w:lsdException w:name="HTML Typewriter" w:semiHidden="1" w:unhideWhenUsed="1"/>
     <w:lsdException w:name="HTML Variable" w:semiHidden="1" w:unhideWhenUsed="1"/>
+    <w:lsdException w:name="Normal Table" w:semiHidden="1" w:unhideWhenUsed="1"/>
     <w:lsdException w:name="annotation subject" w:semiHidden="1" w:unhideWhenUsed="1"/>
     <w:lsdException w:name="No List" w:semiHidden="1" w:unhideWhenUsed="1"/>
     <w:lsdException w:name="Outline List 1" w:semiHidden="1" w:unhideWhenUsed="1"/>
@@ -354,8 +1015,10 @@
     <w:lsdException w:name="Table Subtle 2" w:semiHidden="1" w:unhideWhenUsed="1"/>
     <w:lsdException w:name="Table Web 1" w:semiHidden="1" w:unhideWhenUsed="1"/>
     <w:lsdException w:name="Table Web 2" w:semiHidden="1" w:unhideWhenUsed="1"/>
+    <w:lsdException w:name="Table Web 3" w:semiHidden="1" w:unhideWhenUsed="1"/>
     <w:lsdException w:name="Balloon Text" w:semiHidden="1" w:unhideWhenUsed="1"/>
     <w:lsdException w:name="Table Grid" w:uiPriority="39"/>
+    <w:lsdException w:name="Table Theme" w:semiHidden="1" w:unhideWhenUsed="1"/>
     <w:lsdException w:name="Placeholder Text" w:semiHidden="1"/>
     <w:lsdException w:name="No Spacing" w:uiPriority="1" w:qFormat="1"/>
     <w:lsdException w:name="Light Shading" w:uiPriority="60"/>
@@ -580,6 +1243,7 @@
   <w:style w:type="paragraph" w:default="1" w:styleId="Normal">
     <w:name w:val="Normal"/>
     <w:qFormat/>
+    <w:rsid w:val="00DF1692"/>
   </w:style>
   <w:style w:type="character" w:default="1" w:styleId="DefaultParagraphFont">
     <w:name w:val="Default Paragraph Font"/>
@@ -607,6 +1271,27 @@
     <w:uiPriority w:val="99"/>
     <w:semiHidden/>
     <w:unhideWhenUsed/>
+  </w:style>
+  <w:style w:type="paragraph" w:styleId="ListParagraph">
+    <w:name w:val="List Paragraph"/>
+    <w:basedOn w:val="Normal"/>
+    <w:uiPriority w:val="34"/>
+    <w:qFormat/>
+    <w:rsid w:val="00EB3535"/>
+    <w:pPr>
+      <w:ind w:left="720"/>
+      <w:contextualSpacing/>
+    </w:pPr>
+  </w:style>
+  <w:style w:type="character" w:styleId="PlaceholderText">
+    <w:name w:val="Placeholder Text"/>
+    <w:basedOn w:val="DefaultParagraphFont"/>
+    <w:uiPriority w:val="99"/>
+    <w:semiHidden/>
+    <w:rsid w:val="001C7A6A"/>
+    <w:rPr>
+      <w:color w:val="808080"/>
+    </w:rPr>
   </w:style>
 </w:styles>
 </file>

</xml_diff>

<commit_message>
continue working on doc
</commit_message>
<xml_diff>
--- a/Part1.docx
+++ b/Part1.docx
@@ -59,7 +59,6 @@
     <w:p>
       <w:pPr>
         <w:rPr>
-          <w:rFonts w:hint="cs"/>
           <w:rtl/>
         </w:rPr>
       </w:pPr>
@@ -149,23 +148,15 @@
     <w:p>
       <w:pPr>
         <w:rPr>
-          <w:rFonts w:hint="cs"/>
-          <w:rtl/>
-        </w:rPr>
-      </w:pPr>
-      <w:r>
-        <w:rPr>
-          <w:rFonts w:hint="cs"/>
-          <w:rtl/>
-        </w:rPr>
-        <w:t>זוהי פרדיגמת תכנות ש</w:t>
-      </w:r>
-      <w:r>
-        <w:rPr>
-          <w:rFonts w:hint="cs"/>
-          <w:rtl/>
-        </w:rPr>
-        <w:t xml:space="preserve">מבוססת על הפרדיגמה האימפרטיבית שבה הקוד מאורגן בצורה </w:t>
+          <w:rtl/>
+        </w:rPr>
+      </w:pPr>
+      <w:r>
+        <w:rPr>
+          <w:rFonts w:hint="cs"/>
+          <w:rtl/>
+        </w:rPr>
+        <w:t xml:space="preserve">זוהי פרדיגמת תכנות שמבוססת על הפרדיגמה האימפרטיבית שבה הקוד מאורגן בצורה </w:t>
       </w:r>
       <w:r>
         <w:rPr>
@@ -259,23 +250,15 @@
     <w:p>
       <w:pPr>
         <w:rPr>
-          <w:rFonts w:hint="cs"/>
-          <w:rtl/>
-        </w:rPr>
-      </w:pPr>
-      <w:r>
-        <w:rPr>
-          <w:rFonts w:hint="cs"/>
-          <w:rtl/>
-        </w:rPr>
-        <w:t xml:space="preserve">זוהי פרדיגמת תכנות </w:t>
-      </w:r>
-      <w:r>
-        <w:rPr>
-          <w:rFonts w:hint="cs"/>
-          <w:rtl/>
-        </w:rPr>
-        <w:t>שמרחיבה את הפרדיגמה הפרוצדורלי</w:t>
+          <w:rtl/>
+        </w:rPr>
+      </w:pPr>
+      <w:r>
+        <w:rPr>
+          <w:rFonts w:hint="cs"/>
+          <w:rtl/>
+        </w:rPr>
+        <w:t>זוהי פרדיגמת תכנות שמרחיבה את הפרדיגמה הפרוצדורלי</w:t>
       </w:r>
       <w:r>
         <w:rPr>
@@ -457,28 +440,7 @@
           <w:rFonts w:hint="cs"/>
           <w:rtl/>
         </w:rPr>
-        <w:t>ל</w:t>
-      </w:r>
-      <w:r>
-        <w:rPr>
-          <w:rFonts w:hint="cs"/>
-          <w:rtl/>
-        </w:rPr>
-        <w:t>פרדיגמה האימפרטיבית</w:t>
-      </w:r>
-      <w:r>
-        <w:rPr>
-          <w:rFonts w:hint="cs"/>
-          <w:rtl/>
-        </w:rPr>
-        <w:t xml:space="preserve"> בפני עצמה ישנם הרבה חסרונות כמו חזרה על קוד, שינויים בערכים בודדים עלול לדרוש שינוי מרובה בקוד, וחוסר קריאות בשל חוסר ארגון של הקוד.</w:t>
-      </w:r>
-      <w:r>
-        <w:rPr>
-          <w:rFonts w:hint="cs"/>
-          <w:rtl/>
-        </w:rPr>
-        <w:t xml:space="preserve"> הפרדיגמה </w:t>
+        <w:t xml:space="preserve">לפרדיגמה האימפרטיבית בפני עצמה ישנם הרבה חסרונות כמו חזרה על קוד, שינויים בערכים בודדים עלול לדרוש שינוי מרובה בקוד, וחוסר קריאות בשל חוסר ארגון של הקוד. הפרדיגמה </w:t>
       </w:r>
       <w:r>
         <w:rPr>
@@ -513,21 +475,7 @@
           <w:rFonts w:hint="cs"/>
           <w:rtl/>
         </w:rPr>
-        <w:t xml:space="preserve">בכך שמאפשרת </w:t>
-      </w:r>
-      <w:r>
-        <w:rPr>
-          <w:rFonts w:hint="cs"/>
-          <w:rtl/>
-        </w:rPr>
-        <w:t xml:space="preserve">מחזור של קטעי קוד, ארגון הקוד </w:t>
-      </w:r>
-      <w:r>
-        <w:rPr>
-          <w:rFonts w:hint="cs"/>
-          <w:rtl/>
-        </w:rPr>
-        <w:t xml:space="preserve">לקטעים </w:t>
+        <w:t xml:space="preserve">בכך שמאפשרת מחזור של קטעי קוד, ארגון הקוד לקטעים </w:t>
       </w:r>
       <w:r>
         <w:rPr>
@@ -561,23 +509,15 @@
     <w:p>
       <w:pPr>
         <w:rPr>
-          <w:rFonts w:hint="cs"/>
-          <w:rtl/>
-        </w:rPr>
-      </w:pPr>
-      <w:r>
-        <w:rPr>
-          <w:rFonts w:hint="cs"/>
-          <w:rtl/>
-        </w:rPr>
-        <w:t xml:space="preserve">הפרדיגמה הפונקציונלית משפרת את הפרדיגמה </w:t>
-      </w:r>
-      <w:r>
-        <w:rPr>
-          <w:rFonts w:hint="cs"/>
-          <w:rtl/>
-        </w:rPr>
-        <w:t>הפרוצדורלי</w:t>
+          <w:rtl/>
+        </w:rPr>
+      </w:pPr>
+      <w:r>
+        <w:rPr>
+          <w:rFonts w:hint="cs"/>
+          <w:rtl/>
+        </w:rPr>
+        <w:t>הפרדיגמה הפונקציונלית משפרת את הפרדיגמה הפרוצדורלי</w:t>
       </w:r>
       <w:r>
         <w:rPr>
@@ -650,53 +590,208 @@
         <w:bidi w:val="0"/>
       </w:pPr>
       <w:r>
-        <w:t xml:space="preserve">(a) (x, y) =&gt; x.some(y) </w:t>
-      </w:r>
-    </w:p>
-    <w:p>
-      <w:pPr>
-        <w:bidi w:val="0"/>
-      </w:pPr>
-      <w:r>
-        <w:t xml:space="preserve">(b) x =&gt; x.reduce((acc, cur) =&gt; acc + cur, 0) </w:t>
-      </w:r>
-    </w:p>
-    <w:p>
-      <w:pPr>
-        <w:bidi w:val="0"/>
-      </w:pPr>
-      <w:r>
-        <w:t>(c) (x, y) =&gt; x ? y[0] : y[1]</w:t>
-      </w:r>
-    </w:p>
-    <w:p>
-      <w:pPr>
-        <w:bidi w:val="0"/>
-      </w:pPr>
-    </w:p>
-    <w:p>
-      <w:pPr>
-        <w:bidi w:val="0"/>
-      </w:pPr>
-    </w:p>
-    <w:p>
-      <w:pPr>
-        <w:bidi w:val="0"/>
-      </w:pPr>
-    </w:p>
-    <w:p>
-      <w:pPr>
-        <w:bidi w:val="0"/>
-      </w:pPr>
-      <w:r>
-        <w:lastRenderedPageBreak/>
+        <w:t xml:space="preserve">(a) (x, y) =&gt; </w:t>
+      </w:r>
+      <w:proofErr w:type="spellStart"/>
+      <w:proofErr w:type="gramStart"/>
+      <w:r>
+        <w:t>x.some</w:t>
+      </w:r>
+      <w:proofErr w:type="spellEnd"/>
+      <w:proofErr w:type="gramEnd"/>
+      <w:r>
+        <w:t xml:space="preserve">(y) </w:t>
+      </w:r>
+    </w:p>
+    <w:p>
+      <w:pPr>
+        <w:bidi w:val="0"/>
+        <w:rPr>
+          <w:lang w:val="de-DE"/>
+        </w:rPr>
+      </w:pPr>
+      <w:r>
+        <w:rPr>
+          <w:lang w:val="de-DE"/>
+        </w:rPr>
+        <w:t>&lt;</w:t>
+      </w:r>
+      <w:proofErr w:type="gramStart"/>
+      <w:r>
+        <w:rPr>
+          <w:lang w:val="de-DE"/>
+        </w:rPr>
+        <w:t>T,U</w:t>
+      </w:r>
+      <w:proofErr w:type="gramEnd"/>
+      <w:r>
+        <w:rPr>
+          <w:lang w:val="de-DE"/>
+        </w:rPr>
+        <w:t>&gt;</w:t>
+      </w:r>
+      <w:r>
+        <w:rPr>
+          <w:lang w:val="de-DE"/>
+        </w:rPr>
+        <w:t>(</w:t>
+      </w:r>
+      <w:proofErr w:type="spellStart"/>
+      <w:r>
+        <w:rPr>
+          <w:lang w:val="de-DE"/>
+        </w:rPr>
+        <w:t>x</w:t>
+      </w:r>
+      <w:r>
+        <w:rPr>
+          <w:lang w:val="de-DE"/>
+        </w:rPr>
+        <w:t>:T</w:t>
+      </w:r>
+      <w:proofErr w:type="spellEnd"/>
+      <w:r>
+        <w:rPr>
+          <w:lang w:val="de-DE"/>
+        </w:rPr>
+        <w:t>, y</w:t>
+      </w:r>
+      <w:r>
+        <w:rPr>
+          <w:lang w:val="de-DE"/>
+        </w:rPr>
+        <w:t>:U</w:t>
+      </w:r>
+      <w:r>
+        <w:rPr>
+          <w:lang w:val="de-DE"/>
+        </w:rPr>
+        <w:t xml:space="preserve">) =&gt; </w:t>
+      </w:r>
+      <w:proofErr w:type="spellStart"/>
+      <w:r>
+        <w:rPr>
+          <w:lang w:val="de-DE"/>
+        </w:rPr>
+        <w:t>x.some</w:t>
+      </w:r>
+      <w:proofErr w:type="spellEnd"/>
+      <w:r>
+        <w:rPr>
+          <w:lang w:val="de-DE"/>
+        </w:rPr>
+        <w:t xml:space="preserve">(y) </w:t>
+      </w:r>
+    </w:p>
+    <w:p>
+      <w:pPr>
+        <w:bidi w:val="0"/>
+      </w:pPr>
+      <w:r>
+        <w:t xml:space="preserve">(b) x =&gt; </w:t>
+      </w:r>
+      <w:proofErr w:type="spellStart"/>
+      <w:proofErr w:type="gramStart"/>
+      <w:r>
+        <w:t>x.reduce</w:t>
+      </w:r>
+      <w:proofErr w:type="spellEnd"/>
+      <w:proofErr w:type="gramEnd"/>
+      <w:r>
+        <w:t xml:space="preserve">((acc, cur) =&gt; acc + cur, 0) </w:t>
+      </w:r>
+    </w:p>
+    <w:p>
+      <w:pPr>
+        <w:bidi w:val="0"/>
+        <w:rPr>
+          <w:rFonts w:hint="cs"/>
+          <w:rtl/>
+        </w:rPr>
+      </w:pPr>
+      <w:r>
+        <w:t>&lt;T&gt;(</w:t>
+      </w:r>
+      <w:proofErr w:type="spellStart"/>
+      <w:proofErr w:type="gramStart"/>
+      <w:r>
+        <w:t>x:T</w:t>
+      </w:r>
+      <w:proofErr w:type="spellEnd"/>
+      <w:proofErr w:type="gramEnd"/>
+      <w:r>
+        <w:t>[])</w:t>
+      </w:r>
+      <w:r>
+        <w:t xml:space="preserve"> =&gt; T</w:t>
+      </w:r>
+    </w:p>
+    <w:p>
+      <w:pPr>
+        <w:bidi w:val="0"/>
+      </w:pPr>
+      <w:r>
+        <w:t xml:space="preserve">(c) (x, y) =&gt; </w:t>
+      </w:r>
+      <w:proofErr w:type="gramStart"/>
+      <w:r>
+        <w:t>x ?</w:t>
+      </w:r>
+      <w:proofErr w:type="gramEnd"/>
+      <w:r>
+        <w:t xml:space="preserve"> y[0] : y[1]</w:t>
+      </w:r>
+    </w:p>
+    <w:p>
+      <w:pPr>
+        <w:bidi w:val="0"/>
+        <w:rPr>
+          <w:rFonts w:hint="cs"/>
+          <w:rtl/>
+        </w:rPr>
+      </w:pPr>
+      <w:r>
+        <w:rPr>
+          <w:lang w:val="de-DE"/>
+        </w:rPr>
+        <w:t>&lt;T&gt;(x:boolean, y:T[]) =&gt; T</w:t>
+      </w:r>
+    </w:p>
+    <w:p>
+      <w:pPr>
+        <w:bidi w:val="0"/>
+        <w:rPr>
+          <w:lang w:val="de-DE"/>
+        </w:rPr>
+      </w:pPr>
+    </w:p>
+    <w:p>
+      <w:pPr>
+        <w:bidi w:val="0"/>
+        <w:rPr>
+          <w:lang w:val="de-DE"/>
+        </w:rPr>
+      </w:pPr>
+    </w:p>
+    <w:p>
+      <w:pPr>
+        <w:bidi w:val="0"/>
+        <w:rPr>
+          <w:lang w:val="de-DE"/>
+        </w:rPr>
+      </w:pPr>
+    </w:p>
+    <w:p>
+      <w:pPr>
+        <w:bidi w:val="0"/>
+      </w:pPr>
+      <w:r>
         <w:t>3) Explain the concept of “abstraction barriers”.</w:t>
       </w:r>
     </w:p>
     <w:p>
       <w:pPr>
         <w:rPr>
-          <w:rFonts w:hint="cs"/>
           <w:rtl/>
         </w:rPr>
       </w:pPr>

</xml_diff>

<commit_message>
Fixed answer 2 on part 1
</commit_message>
<xml_diff>
--- a/Part1.docx
+++ b/Part1.docx
@@ -574,156 +574,120 @@
         <w:bidi w:val="0"/>
       </w:pPr>
       <w:r>
-        <w:t>2)</w:t>
+        <w:t>2)Write the most specific types for the following expressions:</w:t>
       </w:r>
     </w:p>
     <w:p>
       <w:pPr>
         <w:bidi w:val="0"/>
-      </w:pPr>
-      <w:r>
-        <w:t>Write the most specific types for the following expressions:</w:t>
-      </w:r>
-    </w:p>
-    <w:p>
-      <w:pPr>
-        <w:bidi w:val="0"/>
-      </w:pPr>
-      <w:r>
+        <w:rPr>
+          <w:lang w:val="de-DE"/>
+        </w:rPr>
+      </w:pPr>
+      <w:r>
+        <w:rPr>
+          <w:lang w:val="de-DE"/>
+        </w:rPr>
         <w:t xml:space="preserve">(a) (x, y) =&gt; </w:t>
       </w:r>
       <w:proofErr w:type="spellStart"/>
       <w:proofErr w:type="gramStart"/>
       <w:r>
+        <w:rPr>
+          <w:lang w:val="de-DE"/>
+        </w:rPr>
         <w:t>x.some</w:t>
       </w:r>
       <w:proofErr w:type="spellEnd"/>
       <w:proofErr w:type="gramEnd"/>
       <w:r>
+        <w:rPr>
+          <w:lang w:val="de-DE"/>
+        </w:rPr>
         <w:t xml:space="preserve">(y) </w:t>
       </w:r>
     </w:p>
     <w:p>
       <w:pPr>
         <w:bidi w:val="0"/>
-        <w:rPr>
-          <w:lang w:val="de-DE"/>
-        </w:rPr>
-      </w:pPr>
-      <w:r>
-        <w:rPr>
-          <w:lang w:val="de-DE"/>
-        </w:rPr>
-        <w:t>&lt;</w:t>
-      </w:r>
-      <w:proofErr w:type="gramStart"/>
-      <w:r>
-        <w:rPr>
-          <w:lang w:val="de-DE"/>
-        </w:rPr>
-        <w:t>T,U</w:t>
-      </w:r>
-      <w:proofErr w:type="gramEnd"/>
-      <w:r>
-        <w:rPr>
-          <w:lang w:val="de-DE"/>
-        </w:rPr>
-        <w:t>&gt;</w:t>
-      </w:r>
-      <w:r>
-        <w:rPr>
-          <w:lang w:val="de-DE"/>
-        </w:rPr>
+      </w:pPr>
+      <w:r>
+        <w:t>&lt;T&gt;</w:t>
+      </w:r>
+      <w:r>
+        <w:t xml:space="preserve"> </w:t>
+      </w:r>
+      <w:r>
         <w:t>(</w:t>
-      </w:r>
-      <w:proofErr w:type="spellStart"/>
-      <w:r>
-        <w:rPr>
-          <w:lang w:val="de-DE"/>
-        </w:rPr>
-        <w:t>x</w:t>
-      </w:r>
-      <w:r>
-        <w:rPr>
-          <w:lang w:val="de-DE"/>
-        </w:rPr>
-        <w:t>:T</w:t>
-      </w:r>
-      <w:proofErr w:type="spellEnd"/>
-      <w:r>
-        <w:rPr>
-          <w:lang w:val="de-DE"/>
-        </w:rPr>
-        <w:t>, y</w:t>
-      </w:r>
-      <w:r>
-        <w:rPr>
-          <w:lang w:val="de-DE"/>
-        </w:rPr>
-        <w:t>:U</w:t>
-      </w:r>
-      <w:r>
-        <w:rPr>
-          <w:lang w:val="de-DE"/>
-        </w:rPr>
-        <w:t xml:space="preserve">) =&gt; </w:t>
-      </w:r>
-      <w:proofErr w:type="spellStart"/>
-      <w:r>
-        <w:rPr>
-          <w:lang w:val="de-DE"/>
-        </w:rPr>
-        <w:t>x.some</w:t>
-      </w:r>
-      <w:proofErr w:type="spellEnd"/>
-      <w:r>
-        <w:rPr>
-          <w:lang w:val="de-DE"/>
-        </w:rPr>
-        <w:t xml:space="preserve">(y) </w:t>
-      </w:r>
-    </w:p>
-    <w:p>
-      <w:pPr>
-        <w:bidi w:val="0"/>
-      </w:pPr>
-      <w:r>
-        <w:t xml:space="preserve">(b) x =&gt; </w:t>
       </w:r>
       <w:proofErr w:type="spellStart"/>
       <w:proofErr w:type="gramStart"/>
       <w:r>
-        <w:t>x.reduce</w:t>
+        <w:t>x</w:t>
+      </w:r>
+      <w:r>
+        <w:t>:T</w:t>
       </w:r>
       <w:proofErr w:type="spellEnd"/>
       <w:proofErr w:type="gramEnd"/>
       <w:r>
-        <w:t xml:space="preserve">((acc, cur) =&gt; acc + cur, 0) </w:t>
-      </w:r>
+        <w:t>[], y:T=&gt;boolean</w:t>
+      </w:r>
+      <w:r>
+        <w:t xml:space="preserve">) =&gt; </w:t>
+      </w:r>
+      <w:proofErr w:type="spellStart"/>
+      <w:r>
+        <w:t>boolean</w:t>
+      </w:r>
+      <w:proofErr w:type="spellEnd"/>
     </w:p>
     <w:p>
       <w:pPr>
         <w:bidi w:val="0"/>
-        <w:rPr>
-          <w:rFonts w:hint="cs"/>
-          <w:rtl/>
-        </w:rPr>
-      </w:pPr>
-      <w:r>
-        <w:t>&lt;T&gt;(</w:t>
+      </w:pPr>
+      <w:r>
+        <w:t xml:space="preserve">(b) x =&gt; </w:t>
       </w:r>
       <w:proofErr w:type="spellStart"/>
       <w:proofErr w:type="gramStart"/>
       <w:r>
-        <w:t>x:T</w:t>
+        <w:t>x.reduce</w:t>
       </w:r>
       <w:proofErr w:type="spellEnd"/>
       <w:proofErr w:type="gramEnd"/>
       <w:r>
+        <w:t xml:space="preserve">((acc, cur) =&gt; acc + cur, 0) </w:t>
+      </w:r>
+    </w:p>
+    <w:p>
+      <w:pPr>
+        <w:bidi w:val="0"/>
+      </w:pPr>
+      <w:r>
+        <w:t xml:space="preserve"> </w:t>
+      </w:r>
+      <w:r>
+        <w:t>(</w:t>
+      </w:r>
+      <w:proofErr w:type="spellStart"/>
+      <w:proofErr w:type="gramStart"/>
+      <w:r>
+        <w:t>x:</w:t>
+      </w:r>
+      <w:r>
+        <w:t>number</w:t>
+      </w:r>
+      <w:proofErr w:type="spellEnd"/>
+      <w:proofErr w:type="gramEnd"/>
+      <w:r>
         <w:t>[])</w:t>
       </w:r>
       <w:r>
-        <w:t xml:space="preserve"> =&gt; T</w:t>
+        <w:t xml:space="preserve"> =&gt; </w:t>
+      </w:r>
+      <w:r>
+        <w:t>number</w:t>
       </w:r>
     </w:p>
     <w:p>
@@ -745,47 +709,47 @@
     <w:p>
       <w:pPr>
         <w:bidi w:val="0"/>
-        <w:rPr>
-          <w:rFonts w:hint="cs"/>
-          <w:rtl/>
-        </w:rPr>
       </w:pPr>
       <w:r>
         <w:rPr>
           <w:lang w:val="de-DE"/>
         </w:rPr>
-        <w:t>&lt;T&gt;(x:boolean, y:T[]) =&gt; T</w:t>
+        <w:t>&lt;T</w:t>
+      </w:r>
+      <w:proofErr w:type="gramStart"/>
+      <w:r>
+        <w:rPr>
+          <w:lang w:val="de-DE"/>
+        </w:rPr>
+        <w:t>&gt;(</w:t>
+      </w:r>
+      <w:proofErr w:type="spellStart"/>
+      <w:proofErr w:type="gramEnd"/>
+      <w:r>
+        <w:rPr>
+          <w:lang w:val="de-DE"/>
+        </w:rPr>
+        <w:t>x:boolean</w:t>
+      </w:r>
+      <w:proofErr w:type="spellEnd"/>
+      <w:r>
+        <w:rPr>
+          <w:lang w:val="de-DE"/>
+        </w:rPr>
+        <w:t>, y:T[]) =&gt; T</w:t>
       </w:r>
     </w:p>
     <w:p>
       <w:pPr>
         <w:bidi w:val="0"/>
-        <w:rPr>
-          <w:lang w:val="de-DE"/>
-        </w:rPr>
       </w:pPr>
     </w:p>
     <w:p>
       <w:pPr>
         <w:bidi w:val="0"/>
-        <w:rPr>
-          <w:lang w:val="de-DE"/>
-        </w:rPr>
-      </w:pPr>
-    </w:p>
-    <w:p>
-      <w:pPr>
-        <w:bidi w:val="0"/>
-        <w:rPr>
-          <w:lang w:val="de-DE"/>
-        </w:rPr>
-      </w:pPr>
-    </w:p>
-    <w:p>
-      <w:pPr>
-        <w:bidi w:val="0"/>
-      </w:pPr>
-      <w:r>
+      </w:pPr>
+      <w:r>
+        <w:lastRenderedPageBreak/>
         <w:t>3) Explain the concept of “abstraction barriers”.</w:t>
       </w:r>
     </w:p>

</xml_diff>